<commit_message>
added screenshots to coverpage
</commit_message>
<xml_diff>
--- a/SWE437_HW3_CoverPage.docx
+++ b/SWE437_HW3_CoverPage.docx
@@ -359,6 +359,14 @@
         </w:rPr>
         <w:t xml:space="preserve">took screenshots of working software</w:t>
       </w:r>
+      <w:r>
+        <w:br w:type="page"/>
+      </w:r>
+      <w:r>
+        <w:rPr>
+          <w:rtl w:val="0"/>
+        </w:rPr>
+      </w:r>
     </w:p>
     <w:p>
       <w:pPr>
@@ -369,6 +377,48 @@
           <w:rtl w:val="0"/>
         </w:rPr>
       </w:r>
+      <w:r>
+        <w:drawing>
+          <wp:anchor allowOverlap="1" behindDoc="0" distB="114300" distT="114300" distL="114300" distR="114300" hidden="0" layoutInCell="1" locked="0" relativeHeight="0" simplePos="0">
+            <wp:simplePos x="0" y="0"/>
+            <wp:positionH relativeFrom="column">
+              <wp:posOffset>676275</wp:posOffset>
+            </wp:positionH>
+            <wp:positionV relativeFrom="paragraph">
+              <wp:posOffset>114300</wp:posOffset>
+            </wp:positionV>
+            <wp:extent cx="4114800" cy="4114800"/>
+            <wp:effectExtent b="0" l="0" r="0" t="0"/>
+            <wp:wrapSquare wrapText="bothSides" distB="114300" distT="114300" distL="114300" distR="114300"/>
+            <wp:docPr id="1" name="image2.png"/>
+            <a:graphic>
+              <a:graphicData uri="http://schemas.openxmlformats.org/drawingml/2006/picture">
+                <pic:pic>
+                  <pic:nvPicPr>
+                    <pic:cNvPr id="0" name="image2.png"/>
+                    <pic:cNvPicPr preferRelativeResize="0"/>
+                  </pic:nvPicPr>
+                  <pic:blipFill>
+                    <a:blip r:embed="rId7"/>
+                    <a:srcRect b="0" l="0" r="0" t="0"/>
+                    <a:stretch>
+                      <a:fillRect/>
+                    </a:stretch>
+                  </pic:blipFill>
+                  <pic:spPr>
+                    <a:xfrm>
+                      <a:off x="0" y="0"/>
+                      <a:ext cx="4114800" cy="4114800"/>
+                    </a:xfrm>
+                    <a:prstGeom prst="rect"/>
+                    <a:ln/>
+                  </pic:spPr>
+                </pic:pic>
+              </a:graphicData>
+            </a:graphic>
+          </wp:anchor>
+        </w:drawing>
+      </w:r>
     </w:p>
     <w:p>
       <w:pPr>
@@ -378,6 +428,48 @@
         <w:rPr>
           <w:rtl w:val="0"/>
         </w:rPr>
+      </w:r>
+      <w:r>
+        <w:drawing>
+          <wp:anchor allowOverlap="1" behindDoc="0" distB="114300" distT="114300" distL="114300" distR="114300" hidden="0" layoutInCell="1" locked="0" relativeHeight="0" simplePos="0">
+            <wp:simplePos x="0" y="0"/>
+            <wp:positionH relativeFrom="column">
+              <wp:posOffset>676275</wp:posOffset>
+            </wp:positionH>
+            <wp:positionV relativeFrom="paragraph">
+              <wp:posOffset>4229100</wp:posOffset>
+            </wp:positionV>
+            <wp:extent cx="4114800" cy="4123319"/>
+            <wp:effectExtent b="0" l="0" r="0" t="0"/>
+            <wp:wrapSquare wrapText="bothSides" distB="114300" distT="114300" distL="114300" distR="114300"/>
+            <wp:docPr id="2" name="image1.png"/>
+            <a:graphic>
+              <a:graphicData uri="http://schemas.openxmlformats.org/drawingml/2006/picture">
+                <pic:pic>
+                  <pic:nvPicPr>
+                    <pic:cNvPr id="0" name="image1.png"/>
+                    <pic:cNvPicPr preferRelativeResize="0"/>
+                  </pic:nvPicPr>
+                  <pic:blipFill>
+                    <a:blip r:embed="rId8"/>
+                    <a:srcRect b="0" l="0" r="0" t="0"/>
+                    <a:stretch>
+                      <a:fillRect/>
+                    </a:stretch>
+                  </pic:blipFill>
+                  <pic:spPr>
+                    <a:xfrm>
+                      <a:off x="0" y="0"/>
+                      <a:ext cx="4114800" cy="4123319"/>
+                    </a:xfrm>
+                    <a:prstGeom prst="rect"/>
+                    <a:ln/>
+                  </pic:spPr>
+                </pic:pic>
+              </a:graphicData>
+            </a:graphic>
+          </wp:anchor>
+        </w:drawing>
       </w:r>
     </w:p>
     <w:sectPr>

</xml_diff>